<commit_message>
Little changes for StackList
</commit_message>
<xml_diff>
--- a/_Reports/StackList_Report.docx
+++ b/_Reports/StackList_Report.docx
@@ -432,7 +432,23 @@
           <w:sz w:val="28"/>
           <w:szCs w:val="28"/>
         </w:rPr>
-        <w:t xml:space="preserve">___________  Подпись </w:t>
+        <w:t>__________</w:t>
+      </w:r>
+      <w:proofErr w:type="gramStart"/>
+      <w:r>
+        <w:rPr>
+          <w:sz w:val="28"/>
+          <w:szCs w:val="28"/>
+        </w:rPr>
+        <w:t>_  Подпись</w:t>
+      </w:r>
+      <w:proofErr w:type="gramEnd"/>
+      <w:r>
+        <w:rPr>
+          <w:sz w:val="28"/>
+          <w:szCs w:val="28"/>
+        </w:rPr>
+        <w:t xml:space="preserve"> </w:t>
       </w:r>
     </w:p>
     <w:p>
@@ -1443,7 +1459,47 @@
         <w:ind w:firstLine="709"/>
       </w:pPr>
       <w:r>
-        <w:t>Стек (англ. stack — стопка) — абстрактный тип данных, представляющий собой список элементов, организованных по принципу LIFO (англ. last in — first out, «последним пришёл — первым вышел»).</w:t>
+        <w:t xml:space="preserve">Стек (англ. </w:t>
+      </w:r>
+      <w:proofErr w:type="spellStart"/>
+      <w:r>
+        <w:t>stack</w:t>
+      </w:r>
+      <w:proofErr w:type="spellEnd"/>
+      <w:r>
+        <w:t xml:space="preserve"> — стопка) — абстрактный тип данных, представляющий собой список элементов, организованных по принципу LIFO (англ. </w:t>
+      </w:r>
+      <w:proofErr w:type="spellStart"/>
+      <w:r>
+        <w:t>last</w:t>
+      </w:r>
+      <w:proofErr w:type="spellEnd"/>
+      <w:r>
+        <w:t xml:space="preserve"> </w:t>
+      </w:r>
+      <w:proofErr w:type="spellStart"/>
+      <w:r>
+        <w:t>in</w:t>
+      </w:r>
+      <w:proofErr w:type="spellEnd"/>
+      <w:r>
+        <w:t xml:space="preserve"> — </w:t>
+      </w:r>
+      <w:proofErr w:type="spellStart"/>
+      <w:r>
+        <w:t>first</w:t>
+      </w:r>
+      <w:proofErr w:type="spellEnd"/>
+      <w:r>
+        <w:t xml:space="preserve"> </w:t>
+      </w:r>
+      <w:proofErr w:type="spellStart"/>
+      <w:r>
+        <w:t>out</w:t>
+      </w:r>
+      <w:proofErr w:type="spellEnd"/>
+      <w:r>
+        <w:t>, «последним пришёл — первым вышел»).</w:t>
       </w:r>
     </w:p>
     <w:p>
@@ -1467,7 +1523,15 @@
         <w:ind w:firstLine="709"/>
       </w:pPr>
       <w:r>
-        <w:t>В 1946 Алан Тьюринг ввёл понятие стека. А в 1957 году немцы Клаус Самельсон и Фридрих Л. Бауэр запатентовали идею Тьюринга.</w:t>
+        <w:t xml:space="preserve">В 1946 Алан Тьюринг ввёл понятие стека. А в 1957 году немцы Клаус </w:t>
+      </w:r>
+      <w:proofErr w:type="spellStart"/>
+      <w:r>
+        <w:t>Самельсон</w:t>
+      </w:r>
+      <w:proofErr w:type="spellEnd"/>
+      <w:r>
+        <w:t xml:space="preserve"> и Фридрих Л. Бауэр запатентовали идею Тьюринга.</w:t>
       </w:r>
     </w:p>
     <w:p>
@@ -1693,8 +1757,10 @@
         <w:rPr>
           <w:shd w:val="clear" w:color="auto" w:fill="FFFFFF"/>
         </w:rPr>
-        <w:t>проверка стека на полноту/пустоту.</w:t>
-      </w:r>
+        <w:t>печать стека на консоль.</w:t>
+      </w:r>
+      <w:bookmarkStart w:id="2" w:name="_GoBack"/>
+      <w:bookmarkEnd w:id="2"/>
     </w:p>
     <w:p>
       <w:pPr>
@@ -1724,6 +1790,7 @@
       <w:r>
         <w:t xml:space="preserve"> </w:t>
       </w:r>
+      <w:proofErr w:type="spellStart"/>
       <w:r>
         <w:rPr>
           <w:lang w:val="en-US"/>
@@ -1736,6 +1803,7 @@
         </w:rPr>
         <w:t>List</w:t>
       </w:r>
+      <w:proofErr w:type="spellEnd"/>
       <w:r>
         <w:t>,</w:t>
       </w:r>
@@ -1745,12 +1813,14 @@
       <w:r>
         <w:t xml:space="preserve">построенный на основе существующего класса </w:t>
       </w:r>
+      <w:proofErr w:type="spellStart"/>
       <w:r>
         <w:rPr>
           <w:lang w:val="en-US"/>
         </w:rPr>
         <w:t>TList</w:t>
       </w:r>
+      <w:proofErr w:type="spellEnd"/>
       <w:r>
         <w:t>.</w:t>
       </w:r>
@@ -1768,12 +1838,14 @@
       <w:r>
         <w:t xml:space="preserve">Класс для обработки исключений – </w:t>
       </w:r>
+      <w:proofErr w:type="spellStart"/>
       <w:r>
         <w:rPr>
           <w:lang w:val="en-US"/>
         </w:rPr>
         <w:t>TException</w:t>
       </w:r>
+      <w:proofErr w:type="spellEnd"/>
       <w:r>
         <w:t>, которые могут возникнуть при выполнении различных операций.</w:t>
       </w:r>
@@ -1797,6 +1869,7 @@
       <w:r>
         <w:t xml:space="preserve"> </w:t>
       </w:r>
+      <w:proofErr w:type="spellStart"/>
       <w:r>
         <w:rPr>
           <w:lang w:val="en-US"/>
@@ -1809,6 +1882,7 @@
         </w:rPr>
         <w:t>List</w:t>
       </w:r>
+      <w:proofErr w:type="spellEnd"/>
       <w:r>
         <w:t>.</w:t>
       </w:r>
@@ -1898,7 +1972,7 @@
         <w:spacing w:before="0" w:after="480"/>
         <w:ind w:left="896" w:hanging="357"/>
       </w:pPr>
-      <w:bookmarkStart w:id="2" w:name="_Toc532930118"/>
+      <w:bookmarkStart w:id="3" w:name="_Toc532930118"/>
       <w:r>
         <w:lastRenderedPageBreak/>
         <w:t xml:space="preserve">Руководство </w:t>
@@ -1906,7 +1980,7 @@
       <w:r>
         <w:t>пользователя</w:t>
       </w:r>
-      <w:bookmarkEnd w:id="2"/>
+      <w:bookmarkEnd w:id="3"/>
     </w:p>
     <w:p>
       <w:pPr>
@@ -2061,7 +2135,7 @@
         <w:spacing w:before="0" w:after="480"/>
         <w:ind w:left="896" w:hanging="357"/>
       </w:pPr>
-      <w:bookmarkStart w:id="3" w:name="_Toc532930119"/>
+      <w:bookmarkStart w:id="4" w:name="_Toc532930119"/>
       <w:r>
         <w:lastRenderedPageBreak/>
         <w:t>Р</w:t>
@@ -2069,21 +2143,21 @@
       <w:r>
         <w:t>уководство программиста</w:t>
       </w:r>
-      <w:bookmarkEnd w:id="3"/>
+      <w:bookmarkEnd w:id="4"/>
     </w:p>
     <w:p>
       <w:pPr>
         <w:pStyle w:val="2"/>
         <w:spacing w:before="480" w:after="240"/>
       </w:pPr>
-      <w:bookmarkStart w:id="4" w:name="_Toc532930120"/>
+      <w:bookmarkStart w:id="5" w:name="_Toc532930120"/>
       <w:r>
         <w:t xml:space="preserve">4.1 </w:t>
       </w:r>
       <w:r>
         <w:t>Описание структуры программы</w:t>
       </w:r>
-      <w:bookmarkEnd w:id="4"/>
+      <w:bookmarkEnd w:id="5"/>
     </w:p>
     <w:p>
       <w:pPr>
@@ -2116,6 +2190,7 @@
       <w:r>
         <w:t xml:space="preserve">Модуль </w:t>
       </w:r>
+      <w:proofErr w:type="spellStart"/>
       <w:r>
         <w:rPr>
           <w:lang w:val="en-US"/>
@@ -2128,6 +2203,7 @@
         </w:rPr>
         <w:t>List</w:t>
       </w:r>
+      <w:proofErr w:type="spellEnd"/>
       <w:r>
         <w:t>.</w:t>
       </w:r>
@@ -2147,6 +2223,7 @@
         </w:rPr>
         <w:t>_</w:t>
       </w:r>
+      <w:proofErr w:type="spellStart"/>
       <w:r>
         <w:rPr>
           <w:i/>
@@ -2161,12 +2238,14 @@
         </w:rPr>
         <w:t>List</w:t>
       </w:r>
+      <w:proofErr w:type="spellEnd"/>
       <w:r>
         <w:rPr>
           <w:i/>
         </w:rPr>
         <w:t>.</w:t>
       </w:r>
+      <w:proofErr w:type="spellStart"/>
       <w:r>
         <w:rPr>
           <w:i/>
@@ -2174,6 +2253,7 @@
         </w:rPr>
         <w:t>cpp</w:t>
       </w:r>
+      <w:proofErr w:type="spellEnd"/>
       <w:r>
         <w:rPr>
           <w:i/>
@@ -2202,6 +2282,7 @@
       <w:r>
         <w:t xml:space="preserve"> </w:t>
       </w:r>
+      <w:proofErr w:type="spellStart"/>
       <w:r>
         <w:rPr>
           <w:lang w:val="en-US"/>
@@ -2220,12 +2301,14 @@
         </w:rPr>
         <w:t>Lib</w:t>
       </w:r>
+      <w:proofErr w:type="spellEnd"/>
       <w:r>
         <w:t xml:space="preserve"> – </w:t>
       </w:r>
       <w:r>
         <w:t xml:space="preserve">статическая библиотека. Содержит файл </w:t>
       </w:r>
+      <w:proofErr w:type="spellStart"/>
       <w:r>
         <w:rPr>
           <w:lang w:val="en-US"/>
@@ -2238,6 +2321,7 @@
         </w:rPr>
         <w:t>List</w:t>
       </w:r>
+      <w:proofErr w:type="spellEnd"/>
       <w:r>
         <w:t>.</w:t>
       </w:r>
@@ -2253,6 +2337,7 @@
       <w:r>
         <w:t xml:space="preserve"> в котором описан интерфейс и реализация шаблонного класса </w:t>
       </w:r>
+      <w:proofErr w:type="spellStart"/>
       <w:r>
         <w:rPr>
           <w:i/>
@@ -2267,6 +2352,7 @@
         </w:rPr>
         <w:t>List</w:t>
       </w:r>
+      <w:proofErr w:type="spellEnd"/>
       <w:r>
         <w:t>.</w:t>
       </w:r>
@@ -2290,6 +2376,7 @@
       <w:r>
         <w:t xml:space="preserve"> </w:t>
       </w:r>
+      <w:proofErr w:type="spellStart"/>
       <w:r>
         <w:rPr>
           <w:lang w:val="en-US"/>
@@ -2308,6 +2395,7 @@
         </w:rPr>
         <w:t>Test</w:t>
       </w:r>
+      <w:proofErr w:type="spellEnd"/>
       <w:r>
         <w:t xml:space="preserve">. Содержит </w:t>
       </w:r>
@@ -2323,6 +2411,7 @@
       <w:r>
         <w:t xml:space="preserve">в файле </w:t>
       </w:r>
+      <w:proofErr w:type="spellStart"/>
       <w:r>
         <w:rPr>
           <w:i/>
@@ -2344,12 +2433,14 @@
         </w:rPr>
         <w:t>Test</w:t>
       </w:r>
+      <w:proofErr w:type="spellEnd"/>
       <w:r>
         <w:rPr>
           <w:i/>
         </w:rPr>
         <w:t>.</w:t>
       </w:r>
+      <w:proofErr w:type="spellStart"/>
       <w:r>
         <w:rPr>
           <w:i/>
@@ -2357,6 +2448,7 @@
         </w:rPr>
         <w:t>cpp</w:t>
       </w:r>
+      <w:proofErr w:type="spellEnd"/>
       <w:r>
         <w:rPr>
           <w:i/>
@@ -2435,12 +2527,14 @@
       <w:r>
         <w:t xml:space="preserve">Модуль </w:t>
       </w:r>
+      <w:proofErr w:type="spellStart"/>
       <w:r>
         <w:rPr>
           <w:lang w:val="en-US"/>
         </w:rPr>
         <w:t>ExceptionLib</w:t>
       </w:r>
+      <w:proofErr w:type="spellEnd"/>
       <w:r>
         <w:t xml:space="preserve"> – библиотека, позволяющая создавать собственные исключения.</w:t>
       </w:r>
@@ -2454,11 +2548,11 @@
         </w:numPr>
         <w:spacing w:before="480" w:after="240"/>
       </w:pPr>
-      <w:bookmarkStart w:id="5" w:name="_Toc532930121"/>
+      <w:bookmarkStart w:id="6" w:name="_Toc532930121"/>
       <w:r>
         <w:t>Описание структур данных</w:t>
       </w:r>
-      <w:bookmarkEnd w:id="5"/>
+      <w:bookmarkEnd w:id="6"/>
     </w:p>
     <w:p>
       <w:pPr>
@@ -2471,11 +2565,19 @@
       <w:r>
         <w:t xml:space="preserve">Класс </w:t>
       </w:r>
-      <w:r>
-        <w:rPr>
-          <w:lang w:val="en-US"/>
-        </w:rPr>
-        <w:t>TException –</w:t>
+      <w:proofErr w:type="spellStart"/>
+      <w:r>
+        <w:rPr>
+          <w:lang w:val="en-US"/>
+        </w:rPr>
+        <w:t>TException</w:t>
+      </w:r>
+      <w:proofErr w:type="spellEnd"/>
+      <w:r>
+        <w:rPr>
+          <w:lang w:val="en-US"/>
+        </w:rPr>
+        <w:t xml:space="preserve"> –</w:t>
       </w:r>
       <w:r>
         <w:t xml:space="preserve"> класс исключений.</w:t>
@@ -2505,6 +2607,8 @@
       <w:r>
         <w:t xml:space="preserve">поле </w:t>
       </w:r>
+      <w:proofErr w:type="spellStart"/>
+      <w:proofErr w:type="gramStart"/>
       <w:r>
         <w:rPr>
           <w:i/>
@@ -2512,12 +2616,14 @@
         </w:rPr>
         <w:t>std</w:t>
       </w:r>
+      <w:proofErr w:type="spellEnd"/>
       <w:r>
         <w:rPr>
           <w:i/>
         </w:rPr>
         <w:t>::</w:t>
       </w:r>
+      <w:proofErr w:type="gramEnd"/>
       <w:r>
         <w:rPr>
           <w:i/>
@@ -2531,6 +2637,7 @@
         </w:rPr>
         <w:t xml:space="preserve"> </w:t>
       </w:r>
+      <w:proofErr w:type="spellStart"/>
       <w:r>
         <w:rPr>
           <w:i/>
@@ -2538,6 +2645,7 @@
         </w:rPr>
         <w:t>msg</w:t>
       </w:r>
+      <w:proofErr w:type="spellEnd"/>
       <w:r>
         <w:t xml:space="preserve"> – </w:t>
       </w:r>
@@ -2587,6 +2695,8 @@
         <w:spacing w:before="0" w:line="360" w:lineRule="auto"/>
         <w:ind w:left="709" w:firstLine="0"/>
       </w:pPr>
+      <w:proofErr w:type="spellStart"/>
+      <w:proofErr w:type="gramStart"/>
       <w:r>
         <w:rPr>
           <w:i/>
@@ -2594,12 +2704,15 @@
         </w:rPr>
         <w:t>TException</w:t>
       </w:r>
+      <w:proofErr w:type="spellEnd"/>
       <w:r>
         <w:rPr>
           <w:i/>
         </w:rPr>
         <w:t>(</w:t>
       </w:r>
+      <w:proofErr w:type="spellStart"/>
+      <w:proofErr w:type="gramEnd"/>
       <w:r>
         <w:rPr>
           <w:i/>
@@ -2607,6 +2720,7 @@
         </w:rPr>
         <w:t>std</w:t>
       </w:r>
+      <w:proofErr w:type="spellEnd"/>
       <w:r>
         <w:rPr>
           <w:i/>
@@ -2626,6 +2740,7 @@
         </w:rPr>
         <w:t xml:space="preserve"> _</w:t>
       </w:r>
+      <w:proofErr w:type="spellStart"/>
       <w:r>
         <w:rPr>
           <w:i/>
@@ -2633,12 +2748,14 @@
         </w:rPr>
         <w:t>str</w:t>
       </w:r>
+      <w:proofErr w:type="spellEnd"/>
       <w:r>
         <w:rPr>
           <w:i/>
         </w:rPr>
         <w:t xml:space="preserve">) : </w:t>
       </w:r>
+      <w:proofErr w:type="spellStart"/>
       <w:r>
         <w:rPr>
           <w:i/>
@@ -2646,12 +2763,14 @@
         </w:rPr>
         <w:t>msg</w:t>
       </w:r>
+      <w:proofErr w:type="spellEnd"/>
       <w:r>
         <w:rPr>
           <w:i/>
         </w:rPr>
         <w:t>(_</w:t>
       </w:r>
+      <w:proofErr w:type="spellStart"/>
       <w:r>
         <w:rPr>
           <w:i/>
@@ -2659,6 +2778,7 @@
         </w:rPr>
         <w:t>msg</w:t>
       </w:r>
+      <w:proofErr w:type="spellEnd"/>
       <w:r>
         <w:rPr>
           <w:i/>
@@ -2677,6 +2797,7 @@
         <w:spacing w:before="0" w:line="360" w:lineRule="auto"/>
         <w:ind w:left="709" w:firstLine="0"/>
       </w:pPr>
+      <w:proofErr w:type="gramStart"/>
       <w:r>
         <w:rPr>
           <w:i/>
@@ -2684,6 +2805,7 @@
         </w:rPr>
         <w:t>void</w:t>
       </w:r>
+      <w:proofErr w:type="gramEnd"/>
       <w:r>
         <w:rPr>
           <w:i/>
@@ -2721,6 +2843,7 @@
       <w:r>
         <w:t xml:space="preserve">Класс </w:t>
       </w:r>
+      <w:proofErr w:type="spellStart"/>
       <w:r>
         <w:rPr>
           <w:lang w:val="en-US"/>
@@ -2733,6 +2856,7 @@
         </w:rPr>
         <w:t>List</w:t>
       </w:r>
+      <w:proofErr w:type="spellEnd"/>
       <w:r>
         <w:t xml:space="preserve"> </w:t>
       </w:r>
@@ -2764,6 +2888,7 @@
         </w:rPr>
         <w:t xml:space="preserve">Рассмотрим класс </w:t>
       </w:r>
+      <w:proofErr w:type="spellStart"/>
       <w:r>
         <w:rPr>
           <w:i/>
@@ -2780,6 +2905,7 @@
         </w:rPr>
         <w:t>List</w:t>
       </w:r>
+      <w:proofErr w:type="spellEnd"/>
       <w:r>
         <w:rPr>
           <w:color w:val="000000" w:themeColor="text1"/>
@@ -2805,6 +2931,7 @@
           <w:color w:val="000000" w:themeColor="text1"/>
         </w:rPr>
       </w:pPr>
+      <w:proofErr w:type="gramStart"/>
       <w:r>
         <w:rPr>
           <w:color w:val="000000" w:themeColor="text1"/>
@@ -2812,6 +2939,7 @@
         </w:rPr>
         <w:t>template</w:t>
       </w:r>
+      <w:proofErr w:type="gramEnd"/>
       <w:r>
         <w:rPr>
           <w:color w:val="000000" w:themeColor="text1"/>
@@ -2857,6 +2985,7 @@
         </w:rPr>
         <w:t xml:space="preserve"> </w:t>
       </w:r>
+      <w:proofErr w:type="spellStart"/>
       <w:r>
         <w:rPr>
           <w:color w:val="000000" w:themeColor="text1"/>
@@ -2871,6 +3000,7 @@
         </w:rPr>
         <w:t>List</w:t>
       </w:r>
+      <w:proofErr w:type="spellEnd"/>
       <w:r>
         <w:rPr>
           <w:color w:val="000000" w:themeColor="text1"/>
@@ -2890,6 +3020,7 @@
         </w:rPr>
         <w:t xml:space="preserve"> </w:t>
       </w:r>
+      <w:proofErr w:type="spellStart"/>
       <w:r>
         <w:rPr>
           <w:color w:val="000000" w:themeColor="text1"/>
@@ -2897,6 +3028,7 @@
         </w:rPr>
         <w:t>TList</w:t>
       </w:r>
+      <w:proofErr w:type="spellEnd"/>
       <w:r>
         <w:rPr>
           <w:color w:val="000000" w:themeColor="text1"/>
@@ -2952,6 +3084,7 @@
         </w:rPr>
         <w:t xml:space="preserve"> </w:t>
       </w:r>
+      <w:proofErr w:type="spellStart"/>
       <w:r>
         <w:rPr>
           <w:color w:val="000000" w:themeColor="text1"/>
@@ -2959,6 +3092,7 @@
         </w:rPr>
         <w:t>TList</w:t>
       </w:r>
+      <w:proofErr w:type="spellEnd"/>
       <w:r>
         <w:rPr>
           <w:color w:val="000000" w:themeColor="text1"/>
@@ -3003,6 +3137,7 @@
         </w:rPr>
         <w:t xml:space="preserve">-методов класса </w:t>
       </w:r>
+      <w:proofErr w:type="spellStart"/>
       <w:r>
         <w:rPr>
           <w:color w:val="000000" w:themeColor="text1"/>
@@ -3010,6 +3145,7 @@
         </w:rPr>
         <w:t>TList</w:t>
       </w:r>
+      <w:proofErr w:type="spellEnd"/>
       <w:r>
         <w:rPr>
           <w:color w:val="000000" w:themeColor="text1"/>
@@ -3059,54 +3195,8 @@
           <w:b/>
         </w:rPr>
       </w:pPr>
-      <w:r>
-        <w:rPr>
-          <w:color w:val="000000" w:themeColor="text1"/>
-          <w:lang w:val="en-US"/>
-        </w:rPr>
-        <w:t>i</w:t>
-      </w:r>
-      <w:r>
-        <w:rPr>
-          <w:color w:val="000000" w:themeColor="text1"/>
-          <w:lang w:val="en-US"/>
-        </w:rPr>
-        <w:t>nt</w:t>
-      </w:r>
-      <w:r>
-        <w:rPr>
-          <w:color w:val="000000" w:themeColor="text1"/>
-        </w:rPr>
-        <w:t xml:space="preserve"> </w:t>
-      </w:r>
-      <w:r>
-        <w:rPr>
-          <w:color w:val="000000" w:themeColor="text1"/>
-          <w:lang w:val="en-US"/>
-        </w:rPr>
-        <w:t>size</w:t>
-      </w:r>
-      <w:r>
-        <w:rPr>
-          <w:color w:val="000000" w:themeColor="text1"/>
-        </w:rPr>
-        <w:t xml:space="preserve"> – </w:t>
-      </w:r>
-      <w:r>
-        <w:rPr>
-          <w:color w:val="000000" w:themeColor="text1"/>
-        </w:rPr>
-        <w:t>максимальный размер стека.</w:t>
-      </w:r>
-    </w:p>
-    <w:p>
-      <w:pPr>
-        <w:spacing w:before="0" w:line="360" w:lineRule="auto"/>
-        <w:ind w:firstLine="709"/>
-        <w:rPr>
-          <w:b/>
-        </w:rPr>
-      </w:pPr>
+      <w:proofErr w:type="spellStart"/>
+      <w:proofErr w:type="gramStart"/>
       <w:r>
         <w:rPr>
           <w:color w:val="000000" w:themeColor="text1"/>
@@ -3114,6 +3204,8 @@
         </w:rPr>
         <w:t>int</w:t>
       </w:r>
+      <w:proofErr w:type="spellEnd"/>
+      <w:proofErr w:type="gramEnd"/>
       <w:r>
         <w:rPr>
           <w:color w:val="000000" w:themeColor="text1"/>
@@ -3192,6 +3284,8 @@
           <w:color w:val="000000" w:themeColor="text1"/>
         </w:rPr>
       </w:pPr>
+      <w:proofErr w:type="spellStart"/>
+      <w:proofErr w:type="gramStart"/>
       <w:r>
         <w:rPr>
           <w:color w:val="000000" w:themeColor="text1"/>
@@ -3206,38 +3300,14 @@
         </w:rPr>
         <w:t>List</w:t>
       </w:r>
+      <w:proofErr w:type="spellEnd"/>
       <w:r>
         <w:rPr>
           <w:color w:val="000000" w:themeColor="text1"/>
         </w:rPr>
         <w:t>(</w:t>
       </w:r>
-      <w:r>
-        <w:rPr>
-          <w:color w:val="000000" w:themeColor="text1"/>
-          <w:lang w:val="en-US"/>
-        </w:rPr>
-        <w:t>int</w:t>
-      </w:r>
-      <w:r>
-        <w:rPr>
-          <w:color w:val="000000" w:themeColor="text1"/>
-        </w:rPr>
-        <w:t xml:space="preserve"> </w:t>
-      </w:r>
-      <w:r>
-        <w:rPr>
-          <w:color w:val="000000" w:themeColor="text1"/>
-          <w:lang w:val="en-US"/>
-        </w:rPr>
-        <w:t>n</w:t>
-      </w:r>
-      <w:r>
-        <w:rPr>
-          <w:color w:val="000000" w:themeColor="text1"/>
-        </w:rPr>
-        <w:t xml:space="preserve"> = 5</w:t>
-      </w:r>
+      <w:proofErr w:type="gramEnd"/>
       <w:r>
         <w:rPr>
           <w:color w:val="000000" w:themeColor="text1"/>
@@ -3248,7 +3318,13 @@
         <w:rPr>
           <w:color w:val="000000" w:themeColor="text1"/>
         </w:rPr>
-        <w:t>конструктор с одним параметром.</w:t>
+        <w:t xml:space="preserve">конструктор </w:t>
+      </w:r>
+      <w:r>
+        <w:rPr>
+          <w:color w:val="000000" w:themeColor="text1"/>
+        </w:rPr>
+        <w:t>по умолчанию.</w:t>
       </w:r>
     </w:p>
     <w:p>
@@ -3263,6 +3339,8 @@
           <w:color w:val="000000" w:themeColor="text1"/>
         </w:rPr>
       </w:pPr>
+      <w:proofErr w:type="spellStart"/>
+      <w:proofErr w:type="gramStart"/>
       <w:r>
         <w:rPr>
           <w:color w:val="000000" w:themeColor="text1"/>
@@ -3277,12 +3355,15 @@
         </w:rPr>
         <w:t>List</w:t>
       </w:r>
+      <w:proofErr w:type="spellEnd"/>
       <w:r>
         <w:rPr>
           <w:color w:val="000000" w:themeColor="text1"/>
         </w:rPr>
         <w:t>(</w:t>
       </w:r>
+      <w:proofErr w:type="spellStart"/>
+      <w:proofErr w:type="gramEnd"/>
       <w:r>
         <w:rPr>
           <w:color w:val="000000" w:themeColor="text1"/>
@@ -3297,6 +3378,7 @@
         </w:rPr>
         <w:t>List</w:t>
       </w:r>
+      <w:proofErr w:type="spellEnd"/>
       <w:r>
         <w:rPr>
           <w:color w:val="000000" w:themeColor="text1"/>
@@ -3348,20 +3430,22 @@
           <w:color w:val="000000" w:themeColor="text1"/>
         </w:rPr>
       </w:pPr>
-      <w:r>
-        <w:rPr>
-          <w:color w:val="000000" w:themeColor="text1"/>
-          <w:lang w:val="en-US"/>
-        </w:rPr>
-        <w:lastRenderedPageBreak/>
+      <w:proofErr w:type="gramStart"/>
+      <w:r>
+        <w:rPr>
+          <w:color w:val="000000" w:themeColor="text1"/>
+          <w:lang w:val="en-US"/>
+        </w:rPr>
         <w:t>virtual</w:t>
       </w:r>
+      <w:proofErr w:type="gramEnd"/>
       <w:r>
         <w:rPr>
           <w:color w:val="000000" w:themeColor="text1"/>
         </w:rPr>
         <w:t xml:space="preserve"> ~</w:t>
       </w:r>
+      <w:proofErr w:type="spellStart"/>
       <w:r>
         <w:rPr>
           <w:color w:val="000000" w:themeColor="text1"/>
@@ -3376,6 +3460,7 @@
         </w:rPr>
         <w:t>List</w:t>
       </w:r>
+      <w:proofErr w:type="spellEnd"/>
       <w:r>
         <w:rPr>
           <w:color w:val="000000" w:themeColor="text1"/>
@@ -3407,13 +3492,16 @@
           <w:color w:val="000000" w:themeColor="text1"/>
         </w:rPr>
       </w:pPr>
-      <w:r>
-        <w:rPr>
-          <w:color w:val="000000" w:themeColor="text1"/>
-          <w:lang w:val="en-US"/>
-        </w:rPr>
+      <w:proofErr w:type="gramStart"/>
+      <w:r>
+        <w:rPr>
+          <w:color w:val="000000" w:themeColor="text1"/>
+          <w:lang w:val="en-US"/>
+        </w:rPr>
+        <w:lastRenderedPageBreak/>
         <w:t>void</w:t>
       </w:r>
+      <w:proofErr w:type="gramEnd"/>
       <w:r>
         <w:rPr>
           <w:color w:val="000000" w:themeColor="text1"/>
@@ -3491,6 +3579,7 @@
         </w:rPr>
         <w:t xml:space="preserve"> </w:t>
       </w:r>
+      <w:proofErr w:type="gramStart"/>
       <w:r>
         <w:rPr>
           <w:color w:val="000000" w:themeColor="text1"/>
@@ -3502,7 +3591,14 @@
         <w:rPr>
           <w:color w:val="000000" w:themeColor="text1"/>
         </w:rPr>
-        <w:t xml:space="preserve">() – </w:t>
+        <w:t>(</w:t>
+      </w:r>
+      <w:proofErr w:type="gramEnd"/>
+      <w:r>
+        <w:rPr>
+          <w:color w:val="000000" w:themeColor="text1"/>
+        </w:rPr>
+        <w:t xml:space="preserve">) – </w:t>
       </w:r>
       <w:r>
         <w:rPr>
@@ -3523,70 +3619,7 @@
           <w:color w:val="000000" w:themeColor="text1"/>
         </w:rPr>
       </w:pPr>
-      <w:r>
-        <w:rPr>
-          <w:color w:val="000000" w:themeColor="text1"/>
-          <w:lang w:val="en-US"/>
-        </w:rPr>
-        <w:t>bool</w:t>
-      </w:r>
-      <w:r>
-        <w:rPr>
-          <w:color w:val="000000" w:themeColor="text1"/>
-        </w:rPr>
-        <w:t xml:space="preserve"> </w:t>
-      </w:r>
-      <w:r>
-        <w:rPr>
-          <w:color w:val="000000" w:themeColor="text1"/>
-          <w:lang w:val="en-US"/>
-        </w:rPr>
-        <w:t>IsFull</w:t>
-      </w:r>
-      <w:r>
-        <w:rPr>
-          <w:color w:val="000000" w:themeColor="text1"/>
-        </w:rPr>
-        <w:t xml:space="preserve">() – метод </w:t>
-      </w:r>
-      <w:r>
-        <w:rPr>
-          <w:color w:val="000000" w:themeColor="text1"/>
-        </w:rPr>
-        <w:t>проверки стека на полноту.</w:t>
-      </w:r>
-    </w:p>
-    <w:p>
-      <w:pPr>
-        <w:suppressAutoHyphens w:val="0"/>
-        <w:autoSpaceDE w:val="0"/>
-        <w:autoSpaceDN w:val="0"/>
-        <w:adjustRightInd w:val="0"/>
-        <w:spacing w:before="0" w:line="360" w:lineRule="auto"/>
-        <w:ind w:firstLine="709"/>
-        <w:rPr>
-          <w:color w:val="000000" w:themeColor="text1"/>
-        </w:rPr>
-      </w:pPr>
-      <w:r>
-        <w:rPr>
-          <w:color w:val="000000" w:themeColor="text1"/>
-        </w:rPr>
-        <w:t>bool IsEmpty() – метод проверки стека на пустоту.</w:t>
-      </w:r>
-    </w:p>
-    <w:p>
-      <w:pPr>
-        <w:suppressAutoHyphens w:val="0"/>
-        <w:autoSpaceDE w:val="0"/>
-        <w:autoSpaceDN w:val="0"/>
-        <w:adjustRightInd w:val="0"/>
-        <w:spacing w:before="0" w:line="360" w:lineRule="auto"/>
-        <w:ind w:firstLine="709"/>
-        <w:rPr>
-          <w:color w:val="000000" w:themeColor="text1"/>
-        </w:rPr>
-      </w:pPr>
+      <w:proofErr w:type="gramStart"/>
       <w:r>
         <w:rPr>
           <w:color w:val="000000" w:themeColor="text1"/>
@@ -3594,6 +3627,7 @@
         </w:rPr>
         <w:t>void</w:t>
       </w:r>
+      <w:proofErr w:type="gramEnd"/>
       <w:r>
         <w:rPr>
           <w:color w:val="000000" w:themeColor="text1"/>
@@ -3630,7 +3664,7 @@
         <w:spacing w:before="480" w:after="240" w:line="360" w:lineRule="auto"/>
         <w:ind w:left="1010" w:hanging="471"/>
       </w:pPr>
-      <w:bookmarkStart w:id="6" w:name="_Toc532930122"/>
+      <w:bookmarkStart w:id="7" w:name="_Toc532930122"/>
       <w:r>
         <w:t>Описание</w:t>
       </w:r>
@@ -3640,8 +3674,8 @@
       <w:r>
         <w:t>алгоритмов</w:t>
       </w:r>
-      <w:bookmarkStart w:id="7" w:name="_Toc169986019"/>
-      <w:bookmarkEnd w:id="6"/>
+      <w:bookmarkStart w:id="8" w:name="_Toc169986019"/>
+      <w:bookmarkEnd w:id="7"/>
     </w:p>
     <w:p>
       <w:pPr>
@@ -3679,7 +3713,13 @@
         <w:t>При добавлении элемента в стек вызывается метод добавления элемента в начало списка. А именно,</w:t>
       </w:r>
       <w:r>
-        <w:t xml:space="preserve"> в начале выполняется проверка на то, что число элементов в стеке не равно максимальному числу элементов, которые мы туда можем положить.</w:t>
+        <w:t xml:space="preserve"> в начале выполняется проверка на то, что</w:t>
+      </w:r>
+      <w:r>
+        <w:t xml:space="preserve"> стек не переполнен</w:t>
+      </w:r>
+      <w:r>
+        <w:t>.</w:t>
       </w:r>
       <w:r>
         <w:t xml:space="preserve"> </w:t>
@@ -3688,31 +3728,7 @@
         <w:t xml:space="preserve">Если проверка прошла успешно, то </w:t>
       </w:r>
       <w:r>
-        <w:t>выделяется</w:t>
-      </w:r>
-      <w:r>
-        <w:t xml:space="preserve"> память </w:t>
-      </w:r>
-      <w:r>
-        <w:t>под звено списка, в него записывается значение, которое необходимо положить в стек. В только что созданном звене запоминается</w:t>
-      </w:r>
-      <w:r>
-        <w:t xml:space="preserve"> указатель на текущее начало</w:t>
-      </w:r>
-      <w:r>
-        <w:t xml:space="preserve"> стека (а значит и списка, об этом было сказано в постановке задачи). </w:t>
-      </w:r>
-      <w:r>
-        <w:t>Указатель</w:t>
-      </w:r>
-      <w:r>
-        <w:t xml:space="preserve"> на начало списка переопределяется</w:t>
-      </w:r>
-      <w:r>
-        <w:t xml:space="preserve"> на только что добавленный элемент.</w:t>
-      </w:r>
-      <w:r>
-        <w:t xml:space="preserve"> Следовательно, вершиной списка становится созданное звено.</w:t>
+        <w:t>выделяется память под звено списка, в него записывается значение, которое необходимо положить в стек. В только что созданном звене запоминается указатель на текущее начало стека (а значит и списка, об этом было сказано в постановке задачи). Указатель на начало списка переопределяется на только что добавленный элемент. Следовательно, вершиной списка становится созданное звено.</w:t>
       </w:r>
     </w:p>
     <w:p>
@@ -3864,79 +3880,62 @@
         <w:t>выполняются следующие действия. Во-первых, в</w:t>
       </w:r>
       <w:r>
-        <w:t>ыполняется проверка</w:t>
+        <w:t xml:space="preserve">ыполняется проверка </w:t>
+      </w:r>
+      <w:r>
+        <w:t xml:space="preserve">стека </w:t>
+      </w:r>
+      <w:r>
+        <w:t xml:space="preserve">на пустоту. </w:t>
+      </w:r>
+      <w:r>
+        <w:t xml:space="preserve">Для этого вызывается метод проверки списка на пустоту. </w:t>
+      </w:r>
+      <w:r>
+        <w:t xml:space="preserve">Если элементов для извлечения нет, то бросаем исключение. Иначе создаем указатель </w:t>
+      </w:r>
+      <w:r>
+        <w:rPr>
+          <w:i/>
+        </w:rPr>
+        <w:t>*</w:t>
+      </w:r>
+      <w:r>
+        <w:rPr>
+          <w:i/>
+          <w:lang w:val="en-US"/>
+        </w:rPr>
+        <w:t>temp</w:t>
+      </w:r>
+      <w:r>
+        <w:t xml:space="preserve"> на звено списка</w:t>
+      </w:r>
+      <w:r>
+        <w:t xml:space="preserve">, </w:t>
+      </w:r>
+      <w:r>
+        <w:t>которому присваиваем значение текущего начала стека (списка). Создаем временную переменную</w:t>
       </w:r>
       <w:r>
         <w:t xml:space="preserve"> </w:t>
       </w:r>
-      <w:r>
-        <w:t xml:space="preserve">стека </w:t>
-      </w:r>
-      <w:r>
-        <w:t xml:space="preserve">на пустоту. </w:t>
-      </w:r>
-      <w:r>
-        <w:t xml:space="preserve">Для этого вызывается метод проверки списка на пустоту. </w:t>
-      </w:r>
-      <w:r>
-        <w:t>Если</w:t>
-      </w:r>
-      <w:r>
-        <w:t xml:space="preserve"> элементов для извлечения нет</w:t>
-      </w:r>
-      <w:r>
-        <w:t xml:space="preserve">, то бросаем исключение. Иначе создаем указатель </w:t>
-      </w:r>
+      <w:proofErr w:type="spellStart"/>
       <w:r>
         <w:rPr>
           <w:i/>
-        </w:rPr>
-        <w:t>*</w:t>
-      </w:r>
+          <w:lang w:val="en-US"/>
+        </w:rPr>
+        <w:t>tmp</w:t>
+      </w:r>
+      <w:proofErr w:type="spellEnd"/>
       <w:r>
         <w:rPr>
           <w:i/>
-          <w:lang w:val="en-US"/>
-        </w:rPr>
-        <w:t>temp</w:t>
-      </w:r>
-      <w:r>
-        <w:t xml:space="preserve"> на звено списка</w:t>
-      </w:r>
-      <w:r>
-        <w:t xml:space="preserve">, </w:t>
-      </w:r>
-      <w:r>
-        <w:t xml:space="preserve">которому присваиваем значение текущего начала </w:t>
-      </w:r>
-      <w:r>
-        <w:t>стека (списка)</w:t>
-      </w:r>
-      <w:r>
-        <w:t>. Создаем временную переменную</w:t>
-      </w:r>
-      <w:r>
-        <w:t xml:space="preserve"> </w:t>
-      </w:r>
-      <w:r>
-        <w:rPr>
-          <w:i/>
-          <w:lang w:val="en-US"/>
-        </w:rPr>
-        <w:t>tmp</w:t>
-      </w:r>
-      <w:r>
-        <w:rPr>
-          <w:i/>
         </w:rPr>
         <w:t>,</w:t>
       </w:r>
       <w:r>
-        <w:t xml:space="preserve"> в которую записываем значение, хранящееся в первом элементе списка. </w:t>
-      </w:r>
-      <w:r>
-        <w:lastRenderedPageBreak/>
-        <w:t xml:space="preserve">Начало списка устанавливаем на следующий за удаляемым элемент. </w:t>
+        <w:t xml:space="preserve"> в которую записываем значение, хранящееся в первом элементе списка. Начало списка устанавливаем на следующий за удаляемым элемент. </w:t>
       </w:r>
       <w:r>
         <w:t xml:space="preserve">Таким образом, на вершине стека оказывается бывший второй элемент. </w:t>
@@ -3975,6 +3974,7 @@
         <w:rPr>
           <w:noProof/>
         </w:rPr>
+        <w:lastRenderedPageBreak/>
         <w:drawing>
           <wp:inline distT="0" distB="0" distL="0" distR="0">
             <wp:extent cx="5398814" cy="1447800"/>
@@ -4103,13 +4103,13 @@
         <w:spacing w:before="0" w:after="480" w:line="360" w:lineRule="auto"/>
         <w:ind w:left="896" w:hanging="357"/>
       </w:pPr>
-      <w:bookmarkStart w:id="8" w:name="_Toc532930123"/>
+      <w:bookmarkStart w:id="9" w:name="_Toc532930123"/>
       <w:r>
         <w:lastRenderedPageBreak/>
         <w:t>Заключение</w:t>
       </w:r>
-      <w:bookmarkEnd w:id="7"/>
       <w:bookmarkEnd w:id="8"/>
+      <w:bookmarkEnd w:id="9"/>
     </w:p>
     <w:p>
       <w:pPr>
@@ -4256,14 +4256,14 @@
         <w:spacing w:before="0" w:after="480" w:line="360" w:lineRule="auto"/>
         <w:ind w:left="896" w:hanging="357"/>
       </w:pPr>
-      <w:bookmarkStart w:id="9" w:name="_Toc169986020"/>
-      <w:bookmarkStart w:id="10" w:name="_Toc532930124"/>
+      <w:bookmarkStart w:id="10" w:name="_Toc169986020"/>
+      <w:bookmarkStart w:id="11" w:name="_Toc532930124"/>
       <w:r>
         <w:lastRenderedPageBreak/>
         <w:t>Литература</w:t>
       </w:r>
-      <w:bookmarkEnd w:id="9"/>
       <w:bookmarkEnd w:id="10"/>
+      <w:bookmarkEnd w:id="11"/>
     </w:p>
     <w:p>
       <w:pPr>
@@ -4361,19 +4361,7 @@
           <w:rPr>
             <w:rStyle w:val="af0"/>
           </w:rPr>
-          <w:t>http://www.itmm.unn.ru/files/2018/10</w:t>
-        </w:r>
-        <w:r>
-          <w:rPr>
-            <w:rStyle w:val="af0"/>
-          </w:rPr>
-          <w:t>/</w:t>
-        </w:r>
-        <w:r>
-          <w:rPr>
-            <w:rStyle w:val="af0"/>
-          </w:rPr>
-          <w:t>Primer-1.3.-Struktury-hraneniya-steka.pdf</w:t>
+          <w:t>http://www.itmm.unn.ru/files/2018/10/Primer-1.3.-Struktury-hraneniya-steka.pdf</w:t>
         </w:r>
       </w:hyperlink>
       <w:r>
@@ -4385,8 +4373,6 @@
       <w:r>
         <w:t>дата обращения: 18</w:t>
       </w:r>
-      <w:bookmarkStart w:id="11" w:name="_GoBack"/>
-      <w:bookmarkEnd w:id="11"/>
       <w:r>
         <w:t>.12.2018)</w:t>
       </w:r>
@@ -4574,7 +4560,7 @@
           <w:rPr>
             <w:noProof/>
           </w:rPr>
-          <w:t>9</w:t>
+          <w:t>10</w:t>
         </w:r>
         <w:r>
           <w:fldChar w:fldCharType="end"/>

</xml_diff>

<commit_message>
StackList ready for check
</commit_message>
<xml_diff>
--- a/_Reports/StackList_Report.docx
+++ b/_Reports/StackList_Report.docx
@@ -1759,8 +1759,6 @@
         </w:rPr>
         <w:t>печать стека на консоль.</w:t>
       </w:r>
-      <w:bookmarkStart w:id="2" w:name="_GoBack"/>
-      <w:bookmarkEnd w:id="2"/>
     </w:p>
     <w:p>
       <w:pPr>
@@ -1972,7 +1970,7 @@
         <w:spacing w:before="0" w:after="480"/>
         <w:ind w:left="896" w:hanging="357"/>
       </w:pPr>
-      <w:bookmarkStart w:id="3" w:name="_Toc532930118"/>
+      <w:bookmarkStart w:id="2" w:name="_Toc532930118"/>
       <w:r>
         <w:lastRenderedPageBreak/>
         <w:t xml:space="preserve">Руководство </w:t>
@@ -1980,7 +1978,7 @@
       <w:r>
         <w:t>пользователя</w:t>
       </w:r>
-      <w:bookmarkEnd w:id="3"/>
+      <w:bookmarkEnd w:id="2"/>
     </w:p>
     <w:p>
       <w:pPr>
@@ -2135,7 +2133,7 @@
         <w:spacing w:before="0" w:after="480"/>
         <w:ind w:left="896" w:hanging="357"/>
       </w:pPr>
-      <w:bookmarkStart w:id="4" w:name="_Toc532930119"/>
+      <w:bookmarkStart w:id="3" w:name="_Toc532930119"/>
       <w:r>
         <w:lastRenderedPageBreak/>
         <w:t>Р</w:t>
@@ -2143,21 +2141,21 @@
       <w:r>
         <w:t>уководство программиста</w:t>
       </w:r>
-      <w:bookmarkEnd w:id="4"/>
+      <w:bookmarkEnd w:id="3"/>
     </w:p>
     <w:p>
       <w:pPr>
         <w:pStyle w:val="2"/>
         <w:spacing w:before="480" w:after="240"/>
       </w:pPr>
-      <w:bookmarkStart w:id="5" w:name="_Toc532930120"/>
+      <w:bookmarkStart w:id="4" w:name="_Toc532930120"/>
       <w:r>
         <w:t xml:space="preserve">4.1 </w:t>
       </w:r>
       <w:r>
         <w:t>Описание структуры программы</w:t>
       </w:r>
-      <w:bookmarkEnd w:id="5"/>
+      <w:bookmarkEnd w:id="4"/>
     </w:p>
     <w:p>
       <w:pPr>
@@ -2400,13 +2398,16 @@
         <w:t xml:space="preserve">. Содержит </w:t>
       </w:r>
       <w:r>
-        <w:t>9</w:t>
+        <w:t>4</w:t>
       </w:r>
       <w:r>
         <w:t xml:space="preserve"> </w:t>
       </w:r>
       <w:r>
-        <w:t xml:space="preserve">тестов, описанных </w:t>
+        <w:t>теста</w:t>
+      </w:r>
+      <w:r>
+        <w:t xml:space="preserve">, описанных </w:t>
       </w:r>
       <w:r>
         <w:t xml:space="preserve">в файле </w:t>
@@ -2456,7 +2457,12 @@
         <w:t xml:space="preserve"> </w:t>
       </w:r>
       <w:r>
-        <w:t xml:space="preserve">и разработанных с помощью использования </w:t>
+        <w:t>и разработанных с помощью использова</w:t>
+      </w:r>
+      <w:bookmarkStart w:id="5" w:name="_GoBack"/>
+      <w:bookmarkEnd w:id="5"/>
+      <w:r>
+        <w:t xml:space="preserve">ния </w:t>
       </w:r>
       <w:r>
         <w:rPr>
@@ -4560,7 +4566,7 @@
           <w:rPr>
             <w:noProof/>
           </w:rPr>
-          <w:t>10</w:t>
+          <w:t>8</w:t>
         </w:r>
         <w:r>
           <w:fldChar w:fldCharType="end"/>

</xml_diff>